<commit_message>
Change readme and text in about box
</commit_message>
<xml_diff>
--- a/readme.docx
+++ b/readme.docx
@@ -16,7 +16,6 @@
           <w:szCs w:val="28"/>
         </w:rPr>
       </w:pPr>
-      <w:proofErr w:type="spellStart"/>
       <w:r>
         <w:rPr>
           <w:rFonts w:ascii="Arial" w:hAnsi="Arial" w:cs="Arial"/>
@@ -27,7 +26,6 @@
         </w:rPr>
         <w:t>BirthDayS</w:t>
       </w:r>
-      <w:proofErr w:type="spellEnd"/>
       <w:r>
         <w:rPr>
           <w:rFonts w:ascii="Arial" w:hAnsi="Arial" w:cs="Arial"/>
@@ -52,7 +50,6 @@
           <w:szCs w:val="28"/>
         </w:rPr>
       </w:pPr>
-      <w:proofErr w:type="spellStart"/>
       <w:r>
         <w:rPr>
           <w:rFonts w:ascii="Arial" w:hAnsi="Arial" w:cs="Arial"/>
@@ -63,7 +60,6 @@
         </w:rPr>
         <w:t>ScrolltexCompany</w:t>
       </w:r>
-      <w:proofErr w:type="spellEnd"/>
       <w:r>
         <w:rPr>
           <w:rFonts w:ascii="Arial" w:hAnsi="Arial" w:cs="Arial"/>
@@ -157,7 +153,6 @@
         </w:rPr>
         <w:t xml:space="preserve">Программа </w:t>
       </w:r>
-      <w:proofErr w:type="spellStart"/>
       <w:r>
         <w:rPr>
           <w:rFonts w:ascii="Arial" w:hAnsi="Arial" w:cs="Arial"/>
@@ -168,7 +163,6 @@
         </w:rPr>
         <w:t>BirthDayS</w:t>
       </w:r>
-      <w:proofErr w:type="spellEnd"/>
       <w:r>
         <w:rPr>
           <w:rFonts w:ascii="Arial" w:hAnsi="Arial" w:cs="Arial"/>
@@ -212,27 +206,7 @@
           <w:sz w:val="28"/>
           <w:szCs w:val="28"/>
         </w:rPr>
-        <w:t xml:space="preserve">жны находится в одной папке, но файл базы может </w:t>
-      </w:r>
-      <w:proofErr w:type="gramStart"/>
-      <w:r>
-        <w:rPr>
-          <w:rFonts w:ascii="Arial" w:hAnsi="Arial" w:cs="Arial"/>
-          <w:color w:val="000000"/>
-          <w:sz w:val="28"/>
-          <w:szCs w:val="28"/>
-        </w:rPr>
-        <w:t>находится</w:t>
-      </w:r>
-      <w:proofErr w:type="gramEnd"/>
-      <w:r>
-        <w:rPr>
-          <w:rFonts w:ascii="Arial" w:hAnsi="Arial" w:cs="Arial"/>
-          <w:color w:val="000000"/>
-          <w:sz w:val="28"/>
-          <w:szCs w:val="28"/>
-        </w:rPr>
-        <w:t xml:space="preserve"> в другой директории (см. пункт «Параметры командной строки»).</w:t>
+        <w:t>жны находится в одной папке, но файл базы может находится в другой директории (см. пункт «Параметры командной строки»).</w:t>
       </w:r>
       <w:r>
         <w:rPr>
@@ -322,18 +296,7 @@
           <w:sz w:val="28"/>
           <w:szCs w:val="28"/>
         </w:rPr>
-        <w:t>Программа реал</w:t>
-      </w:r>
-      <w:bookmarkStart w:id="0" w:name="_GoBack"/>
-      <w:bookmarkEnd w:id="0"/>
-      <w:r>
-        <w:rPr>
-          <w:rFonts w:ascii="Arial" w:hAnsi="Arial" w:cs="Arial"/>
-          <w:color w:val="000000"/>
-          <w:sz w:val="28"/>
-          <w:szCs w:val="28"/>
-        </w:rPr>
-        <w:t xml:space="preserve">изована на </w:t>
+        <w:t xml:space="preserve">Программа реализована на </w:t>
       </w:r>
       <w:r>
         <w:rPr>
@@ -872,6 +835,180 @@
           <w:sz w:val="28"/>
           <w:szCs w:val="28"/>
         </w:rPr>
+        <w:t>Горячие клавиши:</w:t>
+      </w:r>
+    </w:p>
+    <w:p>
+      <w:pPr>
+        <w:autoSpaceDE w:val="0"/>
+        <w:autoSpaceDN w:val="0"/>
+        <w:adjustRightInd w:val="0"/>
+        <w:spacing w:after="0" w:line="240" w:lineRule="auto"/>
+        <w:rPr>
+          <w:rFonts w:ascii="Arial" w:hAnsi="Arial" w:cs="Arial"/>
+          <w:color w:val="000000"/>
+          <w:sz w:val="28"/>
+          <w:szCs w:val="28"/>
+        </w:rPr>
+      </w:pPr>
+      <w:r>
+        <w:rPr>
+          <w:rFonts w:ascii="Arial" w:hAnsi="Arial" w:cs="Arial"/>
+          <w:color w:val="000000"/>
+          <w:sz w:val="28"/>
+          <w:szCs w:val="28"/>
+        </w:rPr>
+        <w:tab/>
+      </w:r>
+      <w:r>
+        <w:rPr>
+          <w:rFonts w:ascii="Arial" w:hAnsi="Arial" w:cs="Arial"/>
+          <w:color w:val="000000"/>
+          <w:sz w:val="28"/>
+          <w:szCs w:val="28"/>
+          <w:lang w:val="en-US"/>
+        </w:rPr>
+        <w:t>F</w:t>
+      </w:r>
+      <w:r>
+        <w:rPr>
+          <w:rFonts w:ascii="Arial" w:hAnsi="Arial" w:cs="Arial"/>
+          <w:color w:val="000000"/>
+          <w:sz w:val="28"/>
+          <w:szCs w:val="28"/>
+        </w:rPr>
+        <w:t xml:space="preserve">1 – </w:t>
+      </w:r>
+      <w:r>
+        <w:rPr>
+          <w:rFonts w:ascii="Arial" w:hAnsi="Arial" w:cs="Arial"/>
+          <w:color w:val="000000"/>
+          <w:sz w:val="28"/>
+          <w:szCs w:val="28"/>
+        </w:rPr>
+        <w:t>Отобразить окно «О программе»</w:t>
+      </w:r>
+    </w:p>
+    <w:p>
+      <w:pPr>
+        <w:autoSpaceDE w:val="0"/>
+        <w:autoSpaceDN w:val="0"/>
+        <w:adjustRightInd w:val="0"/>
+        <w:spacing w:after="0" w:line="240" w:lineRule="auto"/>
+        <w:rPr>
+          <w:rFonts w:ascii="Arial" w:hAnsi="Arial" w:cs="Arial"/>
+          <w:color w:val="000000"/>
+          <w:sz w:val="28"/>
+          <w:szCs w:val="28"/>
+        </w:rPr>
+      </w:pPr>
+      <w:r>
+        <w:rPr>
+          <w:rFonts w:ascii="Arial" w:hAnsi="Arial" w:cs="Arial"/>
+          <w:color w:val="000000"/>
+          <w:sz w:val="28"/>
+          <w:szCs w:val="28"/>
+        </w:rPr>
+        <w:tab/>
+      </w:r>
+      <w:r>
+        <w:rPr>
+          <w:rFonts w:ascii="Arial" w:hAnsi="Arial" w:cs="Arial"/>
+          <w:color w:val="000000"/>
+          <w:sz w:val="28"/>
+          <w:szCs w:val="28"/>
+          <w:lang w:val="en-US"/>
+        </w:rPr>
+        <w:t xml:space="preserve">ESC – </w:t>
+      </w:r>
+      <w:r>
+        <w:rPr>
+          <w:rFonts w:ascii="Arial" w:hAnsi="Arial" w:cs="Arial"/>
+          <w:color w:val="000000"/>
+          <w:sz w:val="28"/>
+          <w:szCs w:val="28"/>
+        </w:rPr>
+        <w:t>Выход из программы</w:t>
+      </w:r>
+    </w:p>
+    <w:p>
+      <w:pPr>
+        <w:autoSpaceDE w:val="0"/>
+        <w:autoSpaceDN w:val="0"/>
+        <w:adjustRightInd w:val="0"/>
+        <w:spacing w:after="0" w:line="240" w:lineRule="auto"/>
+        <w:rPr>
+          <w:rFonts w:ascii="Arial" w:hAnsi="Arial" w:cs="Arial"/>
+          <w:color w:val="000000"/>
+          <w:sz w:val="28"/>
+          <w:szCs w:val="28"/>
+        </w:rPr>
+      </w:pPr>
+      <w:r>
+        <w:rPr>
+          <w:rFonts w:ascii="Arial" w:hAnsi="Arial" w:cs="Arial"/>
+          <w:color w:val="000000"/>
+          <w:sz w:val="28"/>
+          <w:szCs w:val="28"/>
+        </w:rPr>
+        <w:tab/>
+      </w:r>
+      <w:r>
+        <w:rPr>
+          <w:rFonts w:ascii="Arial" w:hAnsi="Arial" w:cs="Arial"/>
+          <w:color w:val="000000"/>
+          <w:sz w:val="28"/>
+          <w:szCs w:val="28"/>
+          <w:lang w:val="en-US"/>
+        </w:rPr>
+        <w:t xml:space="preserve">Space – </w:t>
+      </w:r>
+      <w:r>
+        <w:rPr>
+          <w:rFonts w:ascii="Arial" w:hAnsi="Arial" w:cs="Arial"/>
+          <w:color w:val="000000"/>
+          <w:sz w:val="28"/>
+          <w:szCs w:val="28"/>
+        </w:rPr>
+        <w:t>Пропуск одного сообщения</w:t>
+      </w:r>
+      <w:bookmarkStart w:id="0" w:name="_GoBack"/>
+      <w:bookmarkEnd w:id="0"/>
+    </w:p>
+    <w:p>
+      <w:pPr>
+        <w:autoSpaceDE w:val="0"/>
+        <w:autoSpaceDN w:val="0"/>
+        <w:adjustRightInd w:val="0"/>
+        <w:spacing w:after="0" w:line="240" w:lineRule="auto"/>
+        <w:rPr>
+          <w:rFonts w:ascii="Arial" w:hAnsi="Arial" w:cs="Arial"/>
+          <w:color w:val="000000"/>
+          <w:sz w:val="28"/>
+          <w:szCs w:val="28"/>
+        </w:rPr>
+      </w:pPr>
+    </w:p>
+    <w:p>
+      <w:pPr>
+        <w:autoSpaceDE w:val="0"/>
+        <w:autoSpaceDN w:val="0"/>
+        <w:adjustRightInd w:val="0"/>
+        <w:spacing w:after="0" w:line="240" w:lineRule="auto"/>
+        <w:rPr>
+          <w:rFonts w:ascii="Arial" w:hAnsi="Arial" w:cs="Arial"/>
+          <w:color w:val="000000"/>
+          <w:sz w:val="28"/>
+          <w:szCs w:val="28"/>
+        </w:rPr>
+      </w:pPr>
+      <w:r>
+        <w:rPr>
+          <w:rFonts w:ascii="Arial" w:hAnsi="Arial" w:cs="Arial"/>
+          <w:color w:val="000000"/>
+          <w:sz w:val="28"/>
+          <w:szCs w:val="28"/>
+        </w:rPr>
         <w:t>Параметры командной строки:</w:t>
       </w:r>
     </w:p>
@@ -898,7 +1035,6 @@
         </w:rPr>
         <w:t>-</w:t>
       </w:r>
-      <w:proofErr w:type="spellStart"/>
       <w:r>
         <w:rPr>
           <w:rFonts w:ascii="Arial" w:hAnsi="Arial" w:cs="Arial"/>
@@ -909,7 +1045,6 @@
         </w:rPr>
         <w:t>LastStartCheck</w:t>
       </w:r>
-      <w:proofErr w:type="spellEnd"/>
       <w:r>
         <w:rPr>
           <w:rFonts w:ascii="Arial" w:hAnsi="Arial" w:cs="Arial"/>
@@ -943,7 +1078,6 @@
         </w:rPr>
         <w:t>-</w:t>
       </w:r>
-      <w:proofErr w:type="spellStart"/>
       <w:r>
         <w:rPr>
           <w:rFonts w:ascii="Arial" w:hAnsi="Arial" w:cs="Arial"/>
@@ -954,7 +1088,6 @@
         </w:rPr>
         <w:t>CustomFile</w:t>
       </w:r>
-      <w:proofErr w:type="spellEnd"/>
       <w:r>
         <w:rPr>
           <w:rFonts w:ascii="Arial" w:hAnsi="Arial" w:cs="Arial"/>
@@ -964,7 +1097,6 @@
         </w:rPr>
         <w:t>={</w:t>
       </w:r>
-      <w:proofErr w:type="spellStart"/>
       <w:r>
         <w:rPr>
           <w:rFonts w:ascii="Arial" w:hAnsi="Arial" w:cs="Arial"/>
@@ -974,7 +1106,6 @@
         </w:rPr>
         <w:t>путь_до_файла</w:t>
       </w:r>
-      <w:proofErr w:type="spellEnd"/>
       <w:r>
         <w:rPr>
           <w:rFonts w:ascii="Arial" w:hAnsi="Arial" w:cs="Arial"/>

</xml_diff>